<commit_message>
did a lot of changes
</commit_message>
<xml_diff>
--- a/files/mon site/grand_oral/nsi/docs/Quel_impact_les_algorithmes_peuvent_ils_avoir_sur_une_société/Quel_impact_les_algorithmes_peuvent_ils_avoir_sur_une_société.docx
+++ b/files/mon site/grand_oral/nsi/docs/Quel_impact_les_algorithmes_peuvent_ils_avoir_sur_une_société/Quel_impact_les_algorithmes_peuvent_ils_avoir_sur_une_société.docx
@@ -743,8 +743,1165 @@
       <w:r>
         <w:br w:type="page"/>
       </w:r>
-      <w:r>
+    </w:p>
+    <w:p>
+      <w:r>
+        <w:rPr>
+          <w:noProof/>
+        </w:rPr>
         <w:lastRenderedPageBreak/>
+        <mc:AlternateContent>
+          <mc:Choice Requires="wpg">
+            <w:drawing>
+              <wp:anchor distT="0" distB="0" distL="114300" distR="114300" simplePos="0" relativeHeight="251675648" behindDoc="0" locked="0" layoutInCell="1" allowOverlap="1" wp14:anchorId="0370C093" wp14:editId="152D9185">
+                <wp:simplePos x="0" y="0"/>
+                <wp:positionH relativeFrom="column">
+                  <wp:posOffset>67459</wp:posOffset>
+                </wp:positionH>
+                <wp:positionV relativeFrom="paragraph">
+                  <wp:posOffset>-43536</wp:posOffset>
+                </wp:positionV>
+                <wp:extent cx="6431916" cy="5611495"/>
+                <wp:effectExtent l="0" t="0" r="102235" b="0"/>
+                <wp:wrapNone/>
+                <wp:docPr id="25" name="Groupe 25"/>
+                <wp:cNvGraphicFramePr/>
+                <a:graphic xmlns:a="http://schemas.openxmlformats.org/drawingml/2006/main">
+                  <a:graphicData uri="http://schemas.microsoft.com/office/word/2010/wordprocessingGroup">
+                    <wpg:wgp>
+                      <wpg:cNvGrpSpPr/>
+                      <wpg:grpSpPr>
+                        <a:xfrm>
+                          <a:off x="0" y="0"/>
+                          <a:ext cx="6431916" cy="5611495"/>
+                          <a:chOff x="-2299523" y="-1237156"/>
+                          <a:chExt cx="6433535" cy="5613587"/>
+                        </a:xfrm>
+                      </wpg:grpSpPr>
+                      <wpg:grpSp>
+                        <wpg:cNvPr id="23" name="Groupe 23"/>
+                        <wpg:cNvGrpSpPr/>
+                        <wpg:grpSpPr>
+                          <a:xfrm>
+                            <a:off x="3372435" y="-1001861"/>
+                            <a:ext cx="761577" cy="5378292"/>
+                            <a:chOff x="1353355" y="-1049431"/>
+                            <a:chExt cx="761577" cy="5378292"/>
+                          </a:xfrm>
+                        </wpg:grpSpPr>
+                        <wps:wsp>
+                          <wps:cNvPr id="22" name="Connecteur : en angle 22"/>
+                          <wps:cNvCnPr>
+                            <a:stCxn id="24" idx="3"/>
+                            <a:endCxn id="19" idx="4"/>
+                          </wps:cNvCnPr>
+                          <wps:spPr>
+                            <a:xfrm>
+                              <a:off x="1353355" y="-1049431"/>
+                              <a:ext cx="761577" cy="4342280"/>
+                            </a:xfrm>
+                            <a:prstGeom prst="bentConnector3">
+                              <a:avLst>
+                                <a:gd name="adj1" fmla="val 98743"/>
+                              </a:avLst>
+                            </a:prstGeom>
+                            <a:ln>
+                              <a:tailEnd type="triangle"/>
+                            </a:ln>
+                          </wps:spPr>
+                          <wps:style>
+                            <a:lnRef idx="3">
+                              <a:schemeClr val="accent4"/>
+                            </a:lnRef>
+                            <a:fillRef idx="0">
+                              <a:schemeClr val="accent4"/>
+                            </a:fillRef>
+                            <a:effectRef idx="2">
+                              <a:schemeClr val="accent4"/>
+                            </a:effectRef>
+                            <a:fontRef idx="minor">
+                              <a:schemeClr val="tx1"/>
+                            </a:fontRef>
+                          </wps:style>
+                          <wps:bodyPr/>
+                        </wps:wsp>
+                        <wps:wsp>
+                          <wps:cNvPr id="19" name="Flèche : courbe vers la gauche 19"/>
+                          <wps:cNvSpPr/>
+                          <wps:spPr>
+                            <a:xfrm>
+                              <a:off x="1354202" y="2299214"/>
+                              <a:ext cx="760730" cy="2029647"/>
+                            </a:xfrm>
+                            <a:prstGeom prst="curvedLeftArrow">
+                              <a:avLst>
+                                <a:gd name="adj1" fmla="val 6644"/>
+                                <a:gd name="adj2" fmla="val 17784"/>
+                                <a:gd name="adj3" fmla="val 46539"/>
+                              </a:avLst>
+                            </a:prstGeom>
+                          </wps:spPr>
+                          <wps:style>
+                            <a:lnRef idx="1">
+                              <a:schemeClr val="accent4"/>
+                            </a:lnRef>
+                            <a:fillRef idx="3">
+                              <a:schemeClr val="accent4"/>
+                            </a:fillRef>
+                            <a:effectRef idx="2">
+                              <a:schemeClr val="accent4"/>
+                            </a:effectRef>
+                            <a:fontRef idx="minor">
+                              <a:schemeClr val="lt1"/>
+                            </a:fontRef>
+                          </wps:style>
+                          <wps:bodyPr rot="0" spcFirstLastPara="0" vertOverflow="overflow" horzOverflow="overflow" vert="horz" wrap="square" lIns="91440" tIns="45720" rIns="91440" bIns="45720" numCol="1" spcCol="0" rtlCol="0" fromWordArt="0" anchor="ctr" anchorCtr="0" forceAA="0" compatLnSpc="1">
+                            <a:prstTxWarp prst="textNoShape">
+                              <a:avLst/>
+                            </a:prstTxWarp>
+                            <a:noAutofit/>
+                          </wps:bodyPr>
+                        </wps:wsp>
+                      </wpg:grpSp>
+                      <wps:wsp>
+                        <wps:cNvPr id="24" name="Zone de texte 24"/>
+                        <wps:cNvSpPr txBox="1"/>
+                        <wps:spPr>
+                          <a:xfrm>
+                            <a:off x="-2299523" y="-1237156"/>
+                            <a:ext cx="5671958" cy="470589"/>
+                          </a:xfrm>
+                          <a:prstGeom prst="rect">
+                            <a:avLst/>
+                          </a:prstGeom>
+                          <a:ln/>
+                        </wps:spPr>
+                        <wps:style>
+                          <a:lnRef idx="1">
+                            <a:schemeClr val="accent4"/>
+                          </a:lnRef>
+                          <a:fillRef idx="3">
+                            <a:schemeClr val="accent4"/>
+                          </a:fillRef>
+                          <a:effectRef idx="2">
+                            <a:schemeClr val="accent4"/>
+                          </a:effectRef>
+                          <a:fontRef idx="minor">
+                            <a:schemeClr val="lt1"/>
+                          </a:fontRef>
+                        </wps:style>
+                        <wps:txbx>
+                          <w:txbxContent>
+                            <w:p>
+                              <w:r>
+                                <w:t>T</w:t>
+                              </w:r>
+                              <w:r>
+                                <w:t>2 :</w:t>
+                              </w:r>
+                              <w:r>
+                                <w:t xml:space="preserve"> </w:t>
+                              </w:r>
+                              <w:r>
+                                <w:t>le contrôle de la vie privée implique l’influence de la vie publique et politique au niveau des décisions</w:t>
+                              </w:r>
+                            </w:p>
+                          </w:txbxContent>
+                        </wps:txbx>
+                        <wps:bodyPr rot="0" spcFirstLastPara="0" vertOverflow="overflow" horzOverflow="overflow" vert="horz" wrap="square" lIns="91440" tIns="45720" rIns="91440" bIns="45720" numCol="1" spcCol="0" rtlCol="0" fromWordArt="0" anchor="t" anchorCtr="0" forceAA="0" compatLnSpc="1">
+                          <a:prstTxWarp prst="textNoShape">
+                            <a:avLst/>
+                          </a:prstTxWarp>
+                          <a:noAutofit/>
+                        </wps:bodyPr>
+                      </wps:wsp>
+                    </wpg:wgp>
+                  </a:graphicData>
+                </a:graphic>
+                <wp14:sizeRelH relativeFrom="margin">
+                  <wp14:pctWidth>0</wp14:pctWidth>
+                </wp14:sizeRelH>
+                <wp14:sizeRelV relativeFrom="margin">
+                  <wp14:pctHeight>0</wp14:pctHeight>
+                </wp14:sizeRelV>
+              </wp:anchor>
+            </w:drawing>
+          </mc:Choice>
+          <mc:Fallback>
+            <w:pict>
+              <v:group w14:anchorId="0370C093" id="Groupe 25" o:spid="_x0000_s1026" style="position:absolute;margin-left:5.3pt;margin-top:-3.45pt;width:506.45pt;height:441.85pt;z-index:251675648;mso-width-relative:margin;mso-height-relative:margin" coordorigin="-22995,-12371" coordsize="64335,56135" o:gfxdata="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">
+                <v:group id="Groupe 23" o:spid="_x0000_s1027" style="position:absolute;left:33724;top:-10018;width:7616;height:53782" coordorigin="13533,-10494" coordsize="7615,53782" o:gfxdata="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">
+                  <v:shapetype id="_x0000_t34" coordsize="21600,21600" o:spt="34" o:oned="t" adj="10800" path="m,l@0,0@0,21600,21600,21600e" filled="f">
+                    <v:stroke joinstyle="miter"/>
+                    <v:formulas>
+                      <v:f eqn="val #0"/>
+                    </v:formulas>
+                    <v:path arrowok="t" fillok="f" o:connecttype="none"/>
+                    <v:handles>
+                      <v:h position="#0,center"/>
+                    </v:handles>
+                    <o:lock v:ext="edit" shapetype="t"/>
+                  </v:shapetype>
+                  <v:shape id="Connecteur : en angle 22" o:spid="_x0000_s1028" type="#_x0000_t34" style="position:absolute;left:13533;top:-10494;width:7616;height:43422;visibility:visible;mso-wrap-style:square" o:connectortype="elbow" o:gfxdata="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" adj="21328" strokecolor="#ffc000 [3207]" strokeweight="1.5pt">
+                    <v:stroke endarrow="block"/>
+                  </v:shape>
+                  <v:shapetype id="_x0000_t103" coordsize="21600,21600" o:spt="103" adj="12960,19440,7200" path="wr@22,0@21@3,,0@21@4@22@14@21@1@21@7@2@12l@2@13,0@8@2@11at@22,0@21@3@2@10@24@16@22@14@21@1@24@16,0@14xear@22@14@21@1@21@7@24@16nfe">
+                    <v:stroke joinstyle="miter"/>
+                    <v:formulas>
+                      <v:f eqn="val #0"/>
+                      <v:f eqn="val #1"/>
+                      <v:f eqn="val #2"/>
+                      <v:f eqn="sum #0 width #1"/>
+                      <v:f eqn="prod @3 1 2"/>
+                      <v:f eqn="sum #1 #1 width"/>
+                      <v:f eqn="sum @5 #1 #0"/>
+                      <v:f eqn="prod @6 1 2"/>
+                      <v:f eqn="mid width #0"/>
+                      <v:f eqn="ellipse #2 height @4"/>
+                      <v:f eqn="sum @4 @9 0"/>
+                      <v:f eqn="sum @10 #1 width"/>
+                      <v:f eqn="sum @7 @9 0"/>
+                      <v:f eqn="sum @11 width #0"/>
+                      <v:f eqn="sum @5 0 #0"/>
+                      <v:f eqn="prod @14 1 2"/>
+                      <v:f eqn="mid @4 @7"/>
+                      <v:f eqn="sum #0 #1 width"/>
+                      <v:f eqn="prod @17 1 2"/>
+                      <v:f eqn="sum @16 0 @18"/>
+                      <v:f eqn="val width"/>
+                      <v:f eqn="val height"/>
+                      <v:f eqn="sum 0 0 height"/>
+                      <v:f eqn="sum @16 0 @4"/>
+                      <v:f eqn="ellipse @23 @4 height"/>
+                      <v:f eqn="sum @8 128 0"/>
+                      <v:f eqn="prod @5 1 2"/>
+                      <v:f eqn="sum @5 0 128"/>
+                      <v:f eqn="sum #0 @16 @11"/>
+                      <v:f eqn="sum width 0 #0"/>
+                      <v:f eqn="prod @29 1 2"/>
+                      <v:f eqn="prod height height 1"/>
+                      <v:f eqn="prod #2 #2 1"/>
+                      <v:f eqn="sum @31 0 @32"/>
+                      <v:f eqn="sqrt @33"/>
+                      <v:f eqn="sum @34 height 0"/>
+                      <v:f eqn="prod width height @35"/>
+                      <v:f eqn="sum @36 64 0"/>
+                      <v:f eqn="prod #0 1 2"/>
+                      <v:f eqn="ellipse @30 @38 height"/>
+                      <v:f eqn="sum @39 0 64"/>
+                      <v:f eqn="prod @4 1 2"/>
+                      <v:f eqn="sum #1 0 @41"/>
+                      <v:f eqn="prod height 4390 32768"/>
+                      <v:f eqn="prod height 28378 32768"/>
+                    </v:formulas>
+                    <v:path o:extrusionok="f" o:connecttype="custom" o:connectlocs="0,@15;@2,@11;0,@8;@2,@13;@21,@16" o:connectangles="180,180,180,90,0" textboxrect="@43,@41,@44,@42"/>
+                    <v:handles>
+                      <v:h position="topLeft,#0" yrange="@37,@27"/>
+                      <v:h position="topLeft,#1" yrange="@25,@20"/>
+                      <v:h position="#2,bottomRight" xrange="0,@40"/>
+                    </v:handles>
+                    <o:complex v:ext="view"/>
+                  </v:shapetype>
+                  <v:shape id="Flèche : courbe vers la gauche 19" o:spid="_x0000_s1029" type="#_x0000_t103" style="position:absolute;left:13542;top:22992;width:7607;height:20296;visibility:visible;mso-wrap-style:square;v-text-anchor:middle" o:gfxdata="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" adj="20160,21149,10052" fillcolor="#ffc310 [3031]" strokecolor="#ffc000 [3207]" strokeweight=".5pt">
+                    <v:fill color2="#fcbd00 [3175]" rotate="t" colors="0 #ffc746;.5 #ffc600;1 #e5b600" focus="100%" type="gradient">
+                      <o:fill v:ext="view" type="gradientUnscaled"/>
+                    </v:fill>
+                  </v:shape>
+                </v:group>
+                <v:shapetype id="_x0000_t202" coordsize="21600,21600" o:spt="202" path="m,l,21600r21600,l21600,xe">
+                  <v:stroke joinstyle="miter"/>
+                  <v:path gradientshapeok="t" o:connecttype="rect"/>
+                </v:shapetype>
+                <v:shape id="Zone de texte 24" o:spid="_x0000_s1030" type="#_x0000_t202" style="position:absolute;left:-22995;top:-12371;width:56719;height:4706;visibility:visible;mso-wrap-style:square;v-text-anchor:top" o:gfxdata="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" fillcolor="#ffc310 [3031]" strokecolor="#ffc000 [3207]" strokeweight=".5pt">
+                  <v:fill color2="#fcbd00 [3175]" rotate="t" colors="0 #ffc746;.5 #ffc600;1 #e5b600" focus="100%" type="gradient">
+                    <o:fill v:ext="view" type="gradientUnscaled"/>
+                  </v:fill>
+                  <v:textbox>
+                    <w:txbxContent>
+                      <w:p>
+                        <w:r>
+                          <w:t>T</w:t>
+                        </w:r>
+                        <w:r>
+                          <w:t>2 :</w:t>
+                        </w:r>
+                        <w:r>
+                          <w:t xml:space="preserve"> </w:t>
+                        </w:r>
+                        <w:r>
+                          <w:t>le contrôle de la vie privée implique l’influence de la vie publique et politique au niveau des décisions</w:t>
+                        </w:r>
+                      </w:p>
+                    </w:txbxContent>
+                  </v:textbox>
+                </v:shape>
+              </v:group>
+            </w:pict>
+          </mc:Fallback>
+        </mc:AlternateContent>
+      </w:r>
+    </w:p>
+    <w:p>
+      <w:r>
+        <w:rPr>
+          <w:noProof/>
+        </w:rPr>
+        <mc:AlternateContent>
+          <mc:Choice Requires="wpg">
+            <w:drawing>
+              <wp:anchor distT="0" distB="0" distL="114300" distR="114300" simplePos="0" relativeHeight="251676672" behindDoc="0" locked="0" layoutInCell="1" allowOverlap="1" wp14:anchorId="4C4AF7E1" wp14:editId="05F2C0FB">
+                <wp:simplePos x="0" y="0"/>
+                <wp:positionH relativeFrom="column">
+                  <wp:posOffset>57150</wp:posOffset>
+                </wp:positionH>
+                <wp:positionV relativeFrom="paragraph">
+                  <wp:posOffset>236220</wp:posOffset>
+                </wp:positionV>
+                <wp:extent cx="6478905" cy="3128010"/>
+                <wp:effectExtent l="0" t="0" r="93345" b="0"/>
+                <wp:wrapNone/>
+                <wp:docPr id="21" name="Groupe 21"/>
+                <wp:cNvGraphicFramePr/>
+                <a:graphic xmlns:a="http://schemas.openxmlformats.org/drawingml/2006/main">
+                  <a:graphicData uri="http://schemas.microsoft.com/office/word/2010/wordprocessingGroup">
+                    <wpg:wgp>
+                      <wpg:cNvGrpSpPr/>
+                      <wpg:grpSpPr>
+                        <a:xfrm>
+                          <a:off x="0" y="0"/>
+                          <a:ext cx="6478905" cy="3128010"/>
+                          <a:chOff x="-3588618" y="-777076"/>
+                          <a:chExt cx="6480526" cy="3129145"/>
+                        </a:xfrm>
+                      </wpg:grpSpPr>
+                      <wps:wsp>
+                        <wps:cNvPr id="4" name="Zone de texte 4"/>
+                        <wps:cNvSpPr txBox="1"/>
+                        <wps:spPr>
+                          <a:xfrm>
+                            <a:off x="-3588618" y="-777076"/>
+                            <a:ext cx="5682523" cy="438852"/>
+                          </a:xfrm>
+                          <a:prstGeom prst="rect">
+                            <a:avLst/>
+                          </a:prstGeom>
+                          <a:ln/>
+                        </wps:spPr>
+                        <wps:style>
+                          <a:lnRef idx="1">
+                            <a:schemeClr val="accent2"/>
+                          </a:lnRef>
+                          <a:fillRef idx="3">
+                            <a:schemeClr val="accent2"/>
+                          </a:fillRef>
+                          <a:effectRef idx="2">
+                            <a:schemeClr val="accent2"/>
+                          </a:effectRef>
+                          <a:fontRef idx="minor">
+                            <a:schemeClr val="lt1"/>
+                          </a:fontRef>
+                        </wps:style>
+                        <wps:txbx>
+                          <w:txbxContent>
+                            <w:p>
+                              <w:r>
+                                <w:t>T</w:t>
+                              </w:r>
+                              <w:r>
+                                <w:t>1</w:t>
+                              </w:r>
+                              <w:r>
+                                <w:t> :</w:t>
+                              </w:r>
+                              <w:r>
+                                <w:t xml:space="preserve"> C’est par ce que les algorithmes on une connaissance précise de l’humain qu’ils peuvent diriger notre société</w:t>
+                              </w:r>
+                            </w:p>
+                          </w:txbxContent>
+                        </wps:txbx>
+                        <wps:bodyPr rot="0" spcFirstLastPara="0" vertOverflow="overflow" horzOverflow="overflow" vert="horz" wrap="square" lIns="91440" tIns="45720" rIns="91440" bIns="45720" numCol="1" spcCol="0" rtlCol="0" fromWordArt="0" anchor="t" anchorCtr="0" forceAA="0" compatLnSpc="1">
+                          <a:prstTxWarp prst="textNoShape">
+                            <a:avLst/>
+                          </a:prstTxWarp>
+                          <a:noAutofit/>
+                        </wps:bodyPr>
+                      </wps:wsp>
+                      <wpg:grpSp>
+                        <wpg:cNvPr id="20" name="Groupe 20"/>
+                        <wpg:cNvGrpSpPr/>
+                        <wpg:grpSpPr>
+                          <a:xfrm>
+                            <a:off x="2093905" y="-557650"/>
+                            <a:ext cx="798003" cy="2909719"/>
+                            <a:chOff x="1221789" y="-710931"/>
+                            <a:chExt cx="798003" cy="2909719"/>
+                          </a:xfrm>
+                        </wpg:grpSpPr>
+                        <wps:wsp>
+                          <wps:cNvPr id="5" name="Connecteur : en angle 5"/>
+                          <wps:cNvCnPr>
+                            <a:stCxn id="4" idx="3"/>
+                            <a:endCxn id="18" idx="4"/>
+                          </wps:cNvCnPr>
+                          <wps:spPr>
+                            <a:xfrm>
+                              <a:off x="1221789" y="-710931"/>
+                              <a:ext cx="798003" cy="1963559"/>
+                            </a:xfrm>
+                            <a:prstGeom prst="bentConnector3">
+                              <a:avLst>
+                                <a:gd name="adj1" fmla="val 99866"/>
+                              </a:avLst>
+                            </a:prstGeom>
+                            <a:ln>
+                              <a:tailEnd type="triangle"/>
+                            </a:ln>
+                          </wps:spPr>
+                          <wps:style>
+                            <a:lnRef idx="3">
+                              <a:schemeClr val="accent2"/>
+                            </a:lnRef>
+                            <a:fillRef idx="0">
+                              <a:schemeClr val="accent2"/>
+                            </a:fillRef>
+                            <a:effectRef idx="2">
+                              <a:schemeClr val="accent2"/>
+                            </a:effectRef>
+                            <a:fontRef idx="minor">
+                              <a:schemeClr val="tx1"/>
+                            </a:fontRef>
+                          </wps:style>
+                          <wps:bodyPr/>
+                        </wps:wsp>
+                        <wps:wsp>
+                          <wps:cNvPr id="18" name="Flèche : courbe vers la gauche 18"/>
+                          <wps:cNvSpPr/>
+                          <wps:spPr>
+                            <a:xfrm>
+                              <a:off x="1259062" y="348846"/>
+                              <a:ext cx="760730" cy="1849942"/>
+                            </a:xfrm>
+                            <a:prstGeom prst="curvedLeftArrow">
+                              <a:avLst>
+                                <a:gd name="adj1" fmla="val 6644"/>
+                                <a:gd name="adj2" fmla="val 17784"/>
+                                <a:gd name="adj3" fmla="val 46539"/>
+                              </a:avLst>
+                            </a:prstGeom>
+                          </wps:spPr>
+                          <wps:style>
+                            <a:lnRef idx="1">
+                              <a:schemeClr val="accent2"/>
+                            </a:lnRef>
+                            <a:fillRef idx="3">
+                              <a:schemeClr val="accent2"/>
+                            </a:fillRef>
+                            <a:effectRef idx="2">
+                              <a:schemeClr val="accent2"/>
+                            </a:effectRef>
+                            <a:fontRef idx="minor">
+                              <a:schemeClr val="lt1"/>
+                            </a:fontRef>
+                          </wps:style>
+                          <wps:bodyPr rot="0" spcFirstLastPara="0" vertOverflow="overflow" horzOverflow="overflow" vert="horz" wrap="square" lIns="91440" tIns="45720" rIns="91440" bIns="45720" numCol="1" spcCol="0" rtlCol="0" fromWordArt="0" anchor="ctr" anchorCtr="0" forceAA="0" compatLnSpc="1">
+                            <a:prstTxWarp prst="textNoShape">
+                              <a:avLst/>
+                            </a:prstTxWarp>
+                            <a:noAutofit/>
+                          </wps:bodyPr>
+                        </wps:wsp>
+                      </wpg:grpSp>
+                    </wpg:wgp>
+                  </a:graphicData>
+                </a:graphic>
+                <wp14:sizeRelH relativeFrom="margin">
+                  <wp14:pctWidth>0</wp14:pctWidth>
+                </wp14:sizeRelH>
+                <wp14:sizeRelV relativeFrom="margin">
+                  <wp14:pctHeight>0</wp14:pctHeight>
+                </wp14:sizeRelV>
+              </wp:anchor>
+            </w:drawing>
+          </mc:Choice>
+          <mc:Fallback>
+            <w:pict>
+              <v:group w14:anchorId="4C4AF7E1" id="Groupe 21" o:spid="_x0000_s1031" style="position:absolute;margin-left:4.5pt;margin-top:18.6pt;width:510.15pt;height:246.3pt;z-index:251676672;mso-width-relative:margin;mso-height-relative:margin" coordorigin="-35886,-7770" coordsize="64805,31291" o:gfxdata="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">
+                <v:shape id="Zone de texte 4" o:spid="_x0000_s1032" type="#_x0000_t202" style="position:absolute;left:-35886;top:-7770;width:56825;height:4388;visibility:visible;mso-wrap-style:square;v-text-anchor:top" o:gfxdata="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" fillcolor="#ee853d [3029]" strokecolor="#ed7d31 [3205]" strokeweight=".5pt">
+                  <v:fill color2="#ec7a2d [3173]" rotate="t" colors="0 #f18c55;.5 #f67b28;1 #e56b17" focus="100%" type="gradient">
+                    <o:fill v:ext="view" type="gradientUnscaled"/>
+                  </v:fill>
+                  <v:textbox>
+                    <w:txbxContent>
+                      <w:p>
+                        <w:r>
+                          <w:t>T</w:t>
+                        </w:r>
+                        <w:r>
+                          <w:t>1</w:t>
+                        </w:r>
+                        <w:r>
+                          <w:t> :</w:t>
+                        </w:r>
+                        <w:r>
+                          <w:t xml:space="preserve"> C’est par ce que les algorithmes on une connaissance précise de l’humain qu’ils peuvent diriger notre société</w:t>
+                        </w:r>
+                      </w:p>
+                    </w:txbxContent>
+                  </v:textbox>
+                </v:shape>
+                <v:group id="Groupe 20" o:spid="_x0000_s1033" style="position:absolute;left:20939;top:-5576;width:7980;height:29096" coordorigin="12217,-7109" coordsize="7980,29097" o:gfxdata="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">
+                  <v:shape id="Connecteur : en angle 5" o:spid="_x0000_s1034" type="#_x0000_t34" style="position:absolute;left:12217;top:-7109;width:7980;height:19635;visibility:visible;mso-wrap-style:square" o:connectortype="elbow" o:gfxdata="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" adj="21571" strokecolor="#ed7d31 [3205]" strokeweight="1.5pt">
+                    <v:stroke endarrow="block"/>
+                  </v:shape>
+                  <v:shape id="Flèche : courbe vers la gauche 18" o:spid="_x0000_s1035" type="#_x0000_t103" style="position:absolute;left:12590;top:3488;width:7607;height:18499;visibility:visible;mso-wrap-style:square;v-text-anchor:middle" o:gfxdata="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" adj="20020,21105,10052" fillcolor="#ee853d [3029]" strokecolor="#ed7d31 [3205]" strokeweight=".5pt">
+                    <v:fill color2="#ec7a2d [3173]" rotate="t" colors="0 #f18c55;.5 #f67b28;1 #e56b17" focus="100%" type="gradient">
+                      <o:fill v:ext="view" type="gradientUnscaled"/>
+                    </v:fill>
+                  </v:shape>
+                </v:group>
+              </v:group>
+            </w:pict>
+          </mc:Fallback>
+        </mc:AlternateContent>
+      </w:r>
+    </w:p>
+    <w:p/>
+    <w:p>
+      <w:r>
+        <w:rPr>
+          <w:noProof/>
+        </w:rPr>
+        <mc:AlternateContent>
+          <mc:Choice Requires="wps">
+            <w:drawing>
+              <wp:anchor distT="0" distB="0" distL="114300" distR="114300" simplePos="0" relativeHeight="251667456" behindDoc="0" locked="0" layoutInCell="1" allowOverlap="1" wp14:anchorId="75B9099C" wp14:editId="58DFD03A">
+                <wp:simplePos x="0" y="0"/>
+                <wp:positionH relativeFrom="column">
+                  <wp:posOffset>225876</wp:posOffset>
+                </wp:positionH>
+                <wp:positionV relativeFrom="paragraph">
+                  <wp:posOffset>211080</wp:posOffset>
+                </wp:positionV>
+                <wp:extent cx="745262" cy="285420"/>
+                <wp:effectExtent l="0" t="0" r="0" b="635"/>
+                <wp:wrapNone/>
+                <wp:docPr id="12" name="Zone de texte 12"/>
+                <wp:cNvGraphicFramePr/>
+                <a:graphic xmlns:a="http://schemas.openxmlformats.org/drawingml/2006/main">
+                  <a:graphicData uri="http://schemas.microsoft.com/office/word/2010/wordprocessingShape">
+                    <wps:wsp>
+                      <wps:cNvSpPr txBox="1"/>
+                      <wps:spPr>
+                        <a:xfrm>
+                          <a:off x="0" y="0"/>
+                          <a:ext cx="745262" cy="285420"/>
+                        </a:xfrm>
+                        <a:prstGeom prst="rect">
+                          <a:avLst/>
+                        </a:prstGeom>
+                        <a:noFill/>
+                        <a:ln w="6350">
+                          <a:noFill/>
+                        </a:ln>
+                      </wps:spPr>
+                      <wps:txbx>
+                        <w:txbxContent>
+                          <w:p>
+                            <w:r>
+                              <w:t>monoprix</w:t>
+                            </w:r>
+                          </w:p>
+                        </w:txbxContent>
+                      </wps:txbx>
+                      <wps:bodyPr rot="0" spcFirstLastPara="0" vertOverflow="overflow" horzOverflow="overflow" vert="horz" wrap="square" lIns="91440" tIns="45720" rIns="91440" bIns="45720" numCol="1" spcCol="0" rtlCol="0" fromWordArt="0" anchor="t" anchorCtr="0" forceAA="0" compatLnSpc="1">
+                        <a:prstTxWarp prst="textNoShape">
+                          <a:avLst/>
+                        </a:prstTxWarp>
+                        <a:noAutofit/>
+                      </wps:bodyPr>
+                    </wps:wsp>
+                  </a:graphicData>
+                </a:graphic>
+                <wp14:sizeRelH relativeFrom="margin">
+                  <wp14:pctWidth>0</wp14:pctWidth>
+                </wp14:sizeRelH>
+              </wp:anchor>
+            </w:drawing>
+          </mc:Choice>
+          <mc:Fallback>
+            <w:pict>
+              <v:shape w14:anchorId="75B9099C" id="Zone de texte 12" o:spid="_x0000_s1036" type="#_x0000_t202" style="position:absolute;margin-left:17.8pt;margin-top:16.6pt;width:58.7pt;height:22.45pt;z-index:251667456;visibility:visible;mso-wrap-style:square;mso-width-percent:0;mso-wrap-distance-left:9pt;mso-wrap-distance-top:0;mso-wrap-distance-right:9pt;mso-wrap-distance-bottom:0;mso-position-horizontal:absolute;mso-position-horizontal-relative:text;mso-position-vertical:absolute;mso-position-vertical-relative:text;mso-width-percent:0;mso-width-relative:margin;v-text-anchor:top" o:gfxdata="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" filled="f" stroked="f" strokeweight=".5pt">
+                <v:textbox>
+                  <w:txbxContent>
+                    <w:p>
+                      <w:r>
+                        <w:t>monoprix</w:t>
+                      </w:r>
+                    </w:p>
+                  </w:txbxContent>
+                </v:textbox>
+              </v:shape>
+            </w:pict>
+          </mc:Fallback>
+        </mc:AlternateContent>
+      </w:r>
+    </w:p>
+    <w:p/>
+    <w:p>
+      <w:r>
+        <w:rPr>
+          <w:noProof/>
+        </w:rPr>
+        <mc:AlternateContent>
+          <mc:Choice Requires="wpg">
+            <w:drawing>
+              <wp:anchor distT="0" distB="0" distL="114300" distR="114300" simplePos="0" relativeHeight="251666432" behindDoc="0" locked="0" layoutInCell="1" allowOverlap="1" wp14:anchorId="09BD4B5B" wp14:editId="587A0D22">
+                <wp:simplePos x="0" y="0"/>
+                <wp:positionH relativeFrom="column">
+                  <wp:posOffset>-165874</wp:posOffset>
+                </wp:positionH>
+                <wp:positionV relativeFrom="paragraph">
+                  <wp:posOffset>-175675</wp:posOffset>
+                </wp:positionV>
+                <wp:extent cx="1026167" cy="2214245"/>
+                <wp:effectExtent l="171450" t="0" r="21590" b="14605"/>
+                <wp:wrapNone/>
+                <wp:docPr id="15" name="Groupe 15"/>
+                <wp:cNvGraphicFramePr/>
+                <a:graphic xmlns:a="http://schemas.openxmlformats.org/drawingml/2006/main">
+                  <a:graphicData uri="http://schemas.microsoft.com/office/word/2010/wordprocessingGroup">
+                    <wpg:wgp>
+                      <wpg:cNvGrpSpPr/>
+                      <wpg:grpSpPr>
+                        <a:xfrm>
+                          <a:off x="0" y="0"/>
+                          <a:ext cx="1026167" cy="2214245"/>
+                          <a:chOff x="0" y="0"/>
+                          <a:chExt cx="1582653" cy="2214634"/>
+                        </a:xfrm>
+                      </wpg:grpSpPr>
+                      <wps:wsp>
+                        <wps:cNvPr id="8" name="Connecteur : en angle 8"/>
+                        <wps:cNvCnPr/>
+                        <wps:spPr>
+                          <a:xfrm flipH="1">
+                            <a:off x="65850" y="0"/>
+                            <a:ext cx="1516803" cy="2066650"/>
+                          </a:xfrm>
+                          <a:prstGeom prst="bentConnector3">
+                            <a:avLst>
+                              <a:gd name="adj1" fmla="val 119703"/>
+                            </a:avLst>
+                          </a:prstGeom>
+                          <a:ln>
+                            <a:tailEnd type="triangle"/>
+                          </a:ln>
+                        </wps:spPr>
+                        <wps:style>
+                          <a:lnRef idx="2">
+                            <a:schemeClr val="accent6"/>
+                          </a:lnRef>
+                          <a:fillRef idx="0">
+                            <a:schemeClr val="accent6"/>
+                          </a:fillRef>
+                          <a:effectRef idx="1">
+                            <a:schemeClr val="accent6"/>
+                          </a:effectRef>
+                          <a:fontRef idx="minor">
+                            <a:schemeClr val="tx1"/>
+                          </a:fontRef>
+                        </wps:style>
+                        <wps:bodyPr/>
+                      </wps:wsp>
+                      <wps:wsp>
+                        <wps:cNvPr id="11" name="Accolade ouvrante 11"/>
+                        <wps:cNvSpPr/>
+                        <wps:spPr>
+                          <a:xfrm>
+                            <a:off x="0" y="1675519"/>
+                            <a:ext cx="142875" cy="539115"/>
+                          </a:xfrm>
+                          <a:prstGeom prst="leftBrace">
+                            <a:avLst>
+                              <a:gd name="adj1" fmla="val 8333"/>
+                              <a:gd name="adj2" fmla="val 69608"/>
+                            </a:avLst>
+                          </a:prstGeom>
+                        </wps:spPr>
+                        <wps:style>
+                          <a:lnRef idx="2">
+                            <a:schemeClr val="accent6"/>
+                          </a:lnRef>
+                          <a:fillRef idx="0">
+                            <a:schemeClr val="accent6"/>
+                          </a:fillRef>
+                          <a:effectRef idx="1">
+                            <a:schemeClr val="accent6"/>
+                          </a:effectRef>
+                          <a:fontRef idx="minor">
+                            <a:schemeClr val="tx1"/>
+                          </a:fontRef>
+                        </wps:style>
+                        <wps:bodyPr rot="0" spcFirstLastPara="0" vertOverflow="overflow" horzOverflow="overflow" vert="horz" wrap="square" lIns="91440" tIns="45720" rIns="91440" bIns="45720" numCol="1" spcCol="0" rtlCol="0" fromWordArt="0" anchor="ctr" anchorCtr="0" forceAA="0" compatLnSpc="1">
+                          <a:prstTxWarp prst="textNoShape">
+                            <a:avLst/>
+                          </a:prstTxWarp>
+                          <a:noAutofit/>
+                        </wps:bodyPr>
+                      </wps:wsp>
+                    </wpg:wgp>
+                  </a:graphicData>
+                </a:graphic>
+                <wp14:sizeRelH relativeFrom="margin">
+                  <wp14:pctWidth>0</wp14:pctWidth>
+                </wp14:sizeRelH>
+              </wp:anchor>
+            </w:drawing>
+          </mc:Choice>
+          <mc:Fallback>
+            <w:pict>
+              <v:group w14:anchorId="5D7D1BDC" id="Groupe 15" o:spid="_x0000_s1026" style="position:absolute;margin-left:-13.05pt;margin-top:-13.85pt;width:80.8pt;height:174.35pt;z-index:251666432;mso-width-relative:margin" coordsize="15826,22146" o:gfxdata="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">
+                <v:shape id="Connecteur : en angle 8" o:spid="_x0000_s1027" type="#_x0000_t34" style="position:absolute;left:658;width:15168;height:20666;flip:x;visibility:visible;mso-wrap-style:square" o:connectortype="elbow" o:gfxdata="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" adj="25856" strokecolor="#70ad47 [3209]" strokeweight="1pt">
+                  <v:stroke endarrow="block"/>
+                </v:shape>
+                <v:shapetype id="_x0000_t87" coordsize="21600,21600" o:spt="87" adj="1800,10800" path="m21600,qx10800@0l10800@2qy0@11,10800@3l10800@1qy21600,21600e" filled="f">
+                  <v:formulas>
+                    <v:f eqn="val #0"/>
+                    <v:f eqn="sum 21600 0 #0"/>
+                    <v:f eqn="sum #1 0 #0"/>
+                    <v:f eqn="sum #1 #0 0"/>
+                    <v:f eqn="prod #0 9598 32768"/>
+                    <v:f eqn="sum 21600 0 @4"/>
+                    <v:f eqn="sum 21600 0 #1"/>
+                    <v:f eqn="min #1 @6"/>
+                    <v:f eqn="prod @7 1 2"/>
+                    <v:f eqn="prod #0 2 1"/>
+                    <v:f eqn="sum 21600 0 @9"/>
+                    <v:f eqn="val #1"/>
+                  </v:formulas>
+                  <v:path arrowok="t" o:connecttype="custom" o:connectlocs="21600,0;0,10800;21600,21600" textboxrect="13963,@4,21600,@5"/>
+                  <v:handles>
+                    <v:h position="center,#0" yrange="0,@8"/>
+                    <v:h position="topLeft,#1" yrange="@9,@10"/>
+                  </v:handles>
+                </v:shapetype>
+                <v:shape id="Accolade ouvrante 11" o:spid="_x0000_s1028" type="#_x0000_t87" style="position:absolute;top:16755;width:1428;height:5391;visibility:visible;mso-wrap-style:square;v-text-anchor:middle" o:gfxdata="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" adj="477,15035" strokecolor="#70ad47 [3209]" strokeweight="1pt">
+                  <v:stroke joinstyle="miter"/>
+                </v:shape>
+              </v:group>
+            </w:pict>
+          </mc:Fallback>
+        </mc:AlternateContent>
+      </w:r>
+      <w:r>
+        <w:rPr>
+          <w:noProof/>
+        </w:rPr>
+        <mc:AlternateContent>
+          <mc:Choice Requires="wps">
+            <w:drawing>
+              <wp:anchor distT="0" distB="0" distL="114300" distR="114300" simplePos="0" relativeHeight="251668480" behindDoc="0" locked="0" layoutInCell="1" allowOverlap="1" wp14:anchorId="6879E0D4" wp14:editId="728464EA">
+                <wp:simplePos x="0" y="0"/>
+                <wp:positionH relativeFrom="column">
+                  <wp:posOffset>305310</wp:posOffset>
+                </wp:positionH>
+                <wp:positionV relativeFrom="paragraph">
+                  <wp:posOffset>-191531</wp:posOffset>
+                </wp:positionV>
+                <wp:extent cx="692407" cy="237284"/>
+                <wp:effectExtent l="0" t="0" r="0" b="0"/>
+                <wp:wrapNone/>
+                <wp:docPr id="13" name="Zone de texte 13"/>
+                <wp:cNvGraphicFramePr/>
+                <a:graphic xmlns:a="http://schemas.openxmlformats.org/drawingml/2006/main">
+                  <a:graphicData uri="http://schemas.microsoft.com/office/word/2010/wordprocessingShape">
+                    <wps:wsp>
+                      <wps:cNvSpPr txBox="1"/>
+                      <wps:spPr>
+                        <a:xfrm>
+                          <a:off x="0" y="0"/>
+                          <a:ext cx="692407" cy="237284"/>
+                        </a:xfrm>
+                        <a:prstGeom prst="rect">
+                          <a:avLst/>
+                        </a:prstGeom>
+                        <a:noFill/>
+                        <a:ln w="6350">
+                          <a:noFill/>
+                        </a:ln>
+                      </wps:spPr>
+                      <wps:txbx>
+                        <w:txbxContent>
+                          <w:p>
+                            <w:r>
+                              <w:t>Métro</w:t>
+                            </w:r>
+                          </w:p>
+                        </w:txbxContent>
+                      </wps:txbx>
+                      <wps:bodyPr rot="0" spcFirstLastPara="0" vertOverflow="overflow" horzOverflow="overflow" vert="horz" wrap="square" lIns="91440" tIns="45720" rIns="91440" bIns="45720" numCol="1" spcCol="0" rtlCol="0" fromWordArt="0" anchor="t" anchorCtr="0" forceAA="0" compatLnSpc="1">
+                        <a:prstTxWarp prst="textNoShape">
+                          <a:avLst/>
+                        </a:prstTxWarp>
+                        <a:noAutofit/>
+                      </wps:bodyPr>
+                    </wps:wsp>
+                  </a:graphicData>
+                </a:graphic>
+                <wp14:sizeRelH relativeFrom="margin">
+                  <wp14:pctWidth>0</wp14:pctWidth>
+                </wp14:sizeRelH>
+                <wp14:sizeRelV relativeFrom="margin">
+                  <wp14:pctHeight>0</wp14:pctHeight>
+                </wp14:sizeRelV>
+              </wp:anchor>
+            </w:drawing>
+          </mc:Choice>
+          <mc:Fallback>
+            <w:pict>
+              <v:shape w14:anchorId="6879E0D4" id="Zone de texte 13" o:spid="_x0000_s1037" type="#_x0000_t202" style="position:absolute;margin-left:24.05pt;margin-top:-15.1pt;width:54.5pt;height:18.7pt;z-index:251668480;visibility:visible;mso-wrap-style:square;mso-width-percent:0;mso-height-percent:0;mso-wrap-distance-left:9pt;mso-wrap-distance-top:0;mso-wrap-distance-right:9pt;mso-wrap-distance-bottom:0;mso-position-horizontal:absolute;mso-position-horizontal-relative:text;mso-position-vertical:absolute;mso-position-vertical-relative:text;mso-width-percent:0;mso-height-percent:0;mso-width-relative:margin;mso-height-relative:margin;v-text-anchor:top" o:gfxdata="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" filled="f" stroked="f" strokeweight=".5pt">
+                <v:textbox>
+                  <w:txbxContent>
+                    <w:p>
+                      <w:r>
+                        <w:t>Métro</w:t>
+                      </w:r>
+                    </w:p>
+                  </w:txbxContent>
+                </v:textbox>
+              </v:shape>
+            </w:pict>
+          </mc:Fallback>
+        </mc:AlternateContent>
+      </w:r>
+      <w:r>
+        <w:rPr>
+          <w:noProof/>
+        </w:rPr>
+        <mc:AlternateContent>
+          <mc:Choice Requires="wps">
+            <w:drawing>
+              <wp:anchor distT="0" distB="0" distL="114300" distR="114300" simplePos="0" relativeHeight="251667967" behindDoc="0" locked="0" layoutInCell="1" allowOverlap="1" wp14:anchorId="20DDE7CA" wp14:editId="25D91375">
+                <wp:simplePos x="0" y="0"/>
+                <wp:positionH relativeFrom="margin">
+                  <wp:align>left</wp:align>
+                </wp:positionH>
+                <wp:positionV relativeFrom="paragraph">
+                  <wp:posOffset>31077</wp:posOffset>
+                </wp:positionV>
+                <wp:extent cx="972541" cy="338275"/>
+                <wp:effectExtent l="0" t="0" r="0" b="5080"/>
+                <wp:wrapNone/>
+                <wp:docPr id="14" name="Zone de texte 14"/>
+                <wp:cNvGraphicFramePr/>
+                <a:graphic xmlns:a="http://schemas.openxmlformats.org/drawingml/2006/main">
+                  <a:graphicData uri="http://schemas.microsoft.com/office/word/2010/wordprocessingShape">
+                    <wps:wsp>
+                      <wps:cNvSpPr txBox="1"/>
+                      <wps:spPr>
+                        <a:xfrm>
+                          <a:off x="0" y="0"/>
+                          <a:ext cx="972541" cy="338275"/>
+                        </a:xfrm>
+                        <a:prstGeom prst="rect">
+                          <a:avLst/>
+                        </a:prstGeom>
+                        <a:noFill/>
+                        <a:ln w="6350">
+                          <a:noFill/>
+                        </a:ln>
+                      </wps:spPr>
+                      <wps:txbx>
+                        <w:txbxContent>
+                          <w:p>
+                            <w:r>
+                              <w:t>Entreprise</w:t>
+                            </w:r>
+                          </w:p>
+                        </w:txbxContent>
+                      </wps:txbx>
+                      <wps:bodyPr rot="0" spcFirstLastPara="0" vertOverflow="overflow" horzOverflow="overflow" vert="horz" wrap="square" lIns="91440" tIns="45720" rIns="91440" bIns="45720" numCol="1" spcCol="0" rtlCol="0" fromWordArt="0" anchor="t" anchorCtr="0" forceAA="0" compatLnSpc="1">
+                        <a:prstTxWarp prst="textNoShape">
+                          <a:avLst/>
+                        </a:prstTxWarp>
+                        <a:noAutofit/>
+                      </wps:bodyPr>
+                    </wps:wsp>
+                  </a:graphicData>
+                </a:graphic>
+                <wp14:sizeRelH relativeFrom="margin">
+                  <wp14:pctWidth>0</wp14:pctWidth>
+                </wp14:sizeRelH>
+                <wp14:sizeRelV relativeFrom="margin">
+                  <wp14:pctHeight>0</wp14:pctHeight>
+                </wp14:sizeRelV>
+              </wp:anchor>
+            </w:drawing>
+          </mc:Choice>
+          <mc:Fallback>
+            <w:pict>
+              <v:shape w14:anchorId="20DDE7CA" id="Zone de texte 14" o:spid="_x0000_s1038" type="#_x0000_t202" style="position:absolute;margin-left:0;margin-top:2.45pt;width:76.6pt;height:26.65pt;z-index:251667967;visibility:visible;mso-wrap-style:square;mso-width-percent:0;mso-height-percent:0;mso-wrap-distance-left:9pt;mso-wrap-distance-top:0;mso-wrap-distance-right:9pt;mso-wrap-distance-bottom:0;mso-position-horizontal:left;mso-position-horizontal-relative:margin;mso-position-vertical:absolute;mso-position-vertical-relative:text;mso-width-percent:0;mso-height-percent:0;mso-width-relative:margin;mso-height-relative:margin;v-text-anchor:top" o:gfxdata="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" filled="f" stroked="f" strokeweight=".5pt">
+                <v:textbox>
+                  <w:txbxContent>
+                    <w:p>
+                      <w:r>
+                        <w:t>Entreprise</w:t>
+                      </w:r>
+                    </w:p>
+                  </w:txbxContent>
+                </v:textbox>
+                <w10:wrap anchorx="margin"/>
+              </v:shape>
+            </w:pict>
+          </mc:Fallback>
+        </mc:AlternateContent>
+      </w:r>
+      <w:r>
+        <w:rPr>
+          <w:noProof/>
+        </w:rPr>
+        <mc:AlternateContent>
+          <mc:Choice Requires="wpg">
+            <w:drawing>
+              <wp:anchor distT="0" distB="0" distL="114300" distR="114300" simplePos="0" relativeHeight="251663360" behindDoc="0" locked="0" layoutInCell="1" allowOverlap="1" wp14:anchorId="6B90BEEA" wp14:editId="02945565">
+                <wp:simplePos x="0" y="0"/>
+                <wp:positionH relativeFrom="column">
+                  <wp:posOffset>-162900</wp:posOffset>
+                </wp:positionH>
+                <wp:positionV relativeFrom="paragraph">
+                  <wp:posOffset>-1252</wp:posOffset>
+                </wp:positionV>
+                <wp:extent cx="906912" cy="1500505"/>
+                <wp:effectExtent l="76200" t="0" r="7620" b="23495"/>
+                <wp:wrapNone/>
+                <wp:docPr id="16" name="Groupe 16"/>
+                <wp:cNvGraphicFramePr/>
+                <a:graphic xmlns:a="http://schemas.openxmlformats.org/drawingml/2006/main">
+                  <a:graphicData uri="http://schemas.microsoft.com/office/word/2010/wordprocessingGroup">
+                    <wpg:wgp>
+                      <wpg:cNvGrpSpPr/>
+                      <wpg:grpSpPr>
+                        <a:xfrm>
+                          <a:off x="0" y="0"/>
+                          <a:ext cx="906912" cy="1500505"/>
+                          <a:chOff x="0" y="0"/>
+                          <a:chExt cx="1402763" cy="1501085"/>
+                        </a:xfrm>
+                      </wpg:grpSpPr>
+                      <wps:wsp>
+                        <wps:cNvPr id="7" name="Connecteur : en angle 7"/>
+                        <wps:cNvCnPr/>
+                        <wps:spPr>
+                          <a:xfrm flipH="1">
+                            <a:off x="67832" y="0"/>
+                            <a:ext cx="1334931" cy="1331614"/>
+                          </a:xfrm>
+                          <a:prstGeom prst="bentConnector3">
+                            <a:avLst>
+                              <a:gd name="adj1" fmla="val 112941"/>
+                            </a:avLst>
+                          </a:prstGeom>
+                          <a:ln>
+                            <a:tailEnd type="triangle"/>
+                          </a:ln>
+                        </wps:spPr>
+                        <wps:style>
+                          <a:lnRef idx="2">
+                            <a:schemeClr val="accent4"/>
+                          </a:lnRef>
+                          <a:fillRef idx="0">
+                            <a:schemeClr val="accent4"/>
+                          </a:fillRef>
+                          <a:effectRef idx="1">
+                            <a:schemeClr val="accent4"/>
+                          </a:effectRef>
+                          <a:fontRef idx="minor">
+                            <a:schemeClr val="tx1"/>
+                          </a:fontRef>
+                        </wps:style>
+                        <wps:bodyPr/>
+                      </wps:wsp>
+                      <wps:wsp>
+                        <wps:cNvPr id="10" name="Accolade ouvrante 10"/>
+                        <wps:cNvSpPr/>
+                        <wps:spPr>
+                          <a:xfrm>
+                            <a:off x="0" y="961970"/>
+                            <a:ext cx="142875" cy="539115"/>
+                          </a:xfrm>
+                          <a:prstGeom prst="leftBrace">
+                            <a:avLst>
+                              <a:gd name="adj1" fmla="val 8333"/>
+                              <a:gd name="adj2" fmla="val 69608"/>
+                            </a:avLst>
+                          </a:prstGeom>
+                        </wps:spPr>
+                        <wps:style>
+                          <a:lnRef idx="2">
+                            <a:schemeClr val="accent4"/>
+                          </a:lnRef>
+                          <a:fillRef idx="0">
+                            <a:schemeClr val="accent4"/>
+                          </a:fillRef>
+                          <a:effectRef idx="1">
+                            <a:schemeClr val="accent4"/>
+                          </a:effectRef>
+                          <a:fontRef idx="minor">
+                            <a:schemeClr val="tx1"/>
+                          </a:fontRef>
+                        </wps:style>
+                        <wps:bodyPr rot="0" spcFirstLastPara="0" vertOverflow="overflow" horzOverflow="overflow" vert="horz" wrap="square" lIns="91440" tIns="45720" rIns="91440" bIns="45720" numCol="1" spcCol="0" rtlCol="0" fromWordArt="0" anchor="ctr" anchorCtr="0" forceAA="0" compatLnSpc="1">
+                          <a:prstTxWarp prst="textNoShape">
+                            <a:avLst/>
+                          </a:prstTxWarp>
+                          <a:noAutofit/>
+                        </wps:bodyPr>
+                      </wps:wsp>
+                    </wpg:wgp>
+                  </a:graphicData>
+                </a:graphic>
+                <wp14:sizeRelH relativeFrom="margin">
+                  <wp14:pctWidth>0</wp14:pctWidth>
+                </wp14:sizeRelH>
+              </wp:anchor>
+            </w:drawing>
+          </mc:Choice>
+          <mc:Fallback>
+            <w:pict>
+              <v:group w14:anchorId="164D1B12" id="Groupe 16" o:spid="_x0000_s1026" style="position:absolute;margin-left:-12.85pt;margin-top:-.1pt;width:71.4pt;height:118.15pt;z-index:251663360;mso-width-relative:margin" coordsize="14027,15010" o:gfxdata="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">
+                <v:shape id="Connecteur : en angle 7" o:spid="_x0000_s1027" type="#_x0000_t34" style="position:absolute;left:678;width:13349;height:13316;flip:x;visibility:visible;mso-wrap-style:square" o:connectortype="elbow" o:gfxdata="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" adj="24395" strokecolor="#ffc000 [3207]" strokeweight="1pt">
+                  <v:stroke endarrow="block"/>
+                </v:shape>
+                <v:shape id="Accolade ouvrante 10" o:spid="_x0000_s1028" type="#_x0000_t87" style="position:absolute;top:9619;width:1428;height:5391;visibility:visible;mso-wrap-style:square;v-text-anchor:middle" o:gfxdata="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" adj="477,15035" strokecolor="#ffc000 [3207]" strokeweight="1pt">
+                  <v:stroke joinstyle="miter"/>
+                </v:shape>
+              </v:group>
+            </w:pict>
+          </mc:Fallback>
+        </mc:AlternateContent>
+      </w:r>
+      <w:r>
+        <w:rPr>
+          <w:noProof/>
+        </w:rPr>
+        <mc:AlternateContent>
+          <mc:Choice Requires="wpg">
+            <w:drawing>
+              <wp:anchor distT="0" distB="0" distL="114300" distR="114300" simplePos="0" relativeHeight="251660288" behindDoc="0" locked="0" layoutInCell="1" allowOverlap="1" wp14:anchorId="72C46EFE" wp14:editId="79FA0062">
+                <wp:simplePos x="0" y="0"/>
+                <wp:positionH relativeFrom="column">
+                  <wp:posOffset>-137575</wp:posOffset>
+                </wp:positionH>
+                <wp:positionV relativeFrom="paragraph">
+                  <wp:posOffset>220741</wp:posOffset>
+                </wp:positionV>
+                <wp:extent cx="818159" cy="771680"/>
+                <wp:effectExtent l="76200" t="0" r="20320" b="28575"/>
+                <wp:wrapNone/>
+                <wp:docPr id="17" name="Groupe 17"/>
+                <wp:cNvGraphicFramePr/>
+                <a:graphic xmlns:a="http://schemas.openxmlformats.org/drawingml/2006/main">
+                  <a:graphicData uri="http://schemas.microsoft.com/office/word/2010/wordprocessingGroup">
+                    <wpg:wgp>
+                      <wpg:cNvGrpSpPr/>
+                      <wpg:grpSpPr>
+                        <a:xfrm>
+                          <a:off x="0" y="0"/>
+                          <a:ext cx="818159" cy="771680"/>
+                          <a:chOff x="0" y="0"/>
+                          <a:chExt cx="818159" cy="771680"/>
+                        </a:xfrm>
+                      </wpg:grpSpPr>
+                      <wps:wsp>
+                        <wps:cNvPr id="6" name="Connecteur : en angle 6"/>
+                        <wps:cNvCnPr/>
+                        <wps:spPr>
+                          <a:xfrm flipH="1">
+                            <a:off x="79394" y="0"/>
+                            <a:ext cx="738765" cy="612625"/>
+                          </a:xfrm>
+                          <a:prstGeom prst="bentConnector3">
+                            <a:avLst>
+                              <a:gd name="adj1" fmla="val 115846"/>
+                            </a:avLst>
+                          </a:prstGeom>
+                          <a:ln>
+                            <a:tailEnd type="triangle"/>
+                          </a:ln>
+                        </wps:spPr>
+                        <wps:style>
+                          <a:lnRef idx="2">
+                            <a:schemeClr val="accent2"/>
+                          </a:lnRef>
+                          <a:fillRef idx="0">
+                            <a:schemeClr val="accent2"/>
+                          </a:fillRef>
+                          <a:effectRef idx="1">
+                            <a:schemeClr val="accent2"/>
+                          </a:effectRef>
+                          <a:fontRef idx="minor">
+                            <a:schemeClr val="tx1"/>
+                          </a:fontRef>
+                        </wps:style>
+                        <wps:bodyPr/>
+                      </wps:wsp>
+                      <wps:wsp>
+                        <wps:cNvPr id="9" name="Accolade ouvrante 9"/>
+                        <wps:cNvSpPr/>
+                        <wps:spPr>
+                          <a:xfrm>
+                            <a:off x="0" y="232565"/>
+                            <a:ext cx="142875" cy="539115"/>
+                          </a:xfrm>
+                          <a:prstGeom prst="leftBrace">
+                            <a:avLst>
+                              <a:gd name="adj1" fmla="val 8333"/>
+                              <a:gd name="adj2" fmla="val 69608"/>
+                            </a:avLst>
+                          </a:prstGeom>
+                        </wps:spPr>
+                        <wps:style>
+                          <a:lnRef idx="2">
+                            <a:schemeClr val="accent2"/>
+                          </a:lnRef>
+                          <a:fillRef idx="0">
+                            <a:schemeClr val="accent2"/>
+                          </a:fillRef>
+                          <a:effectRef idx="1">
+                            <a:schemeClr val="accent2"/>
+                          </a:effectRef>
+                          <a:fontRef idx="minor">
+                            <a:schemeClr val="tx1"/>
+                          </a:fontRef>
+                        </wps:style>
+                        <wps:bodyPr rot="0" spcFirstLastPara="0" vertOverflow="overflow" horzOverflow="overflow" vert="horz" wrap="square" lIns="91440" tIns="45720" rIns="91440" bIns="45720" numCol="1" spcCol="0" rtlCol="0" fromWordArt="0" anchor="ctr" anchorCtr="0" forceAA="0" compatLnSpc="1">
+                          <a:prstTxWarp prst="textNoShape">
+                            <a:avLst/>
+                          </a:prstTxWarp>
+                          <a:noAutofit/>
+                        </wps:bodyPr>
+                      </wps:wsp>
+                    </wpg:wgp>
+                  </a:graphicData>
+                </a:graphic>
+              </wp:anchor>
+            </w:drawing>
+          </mc:Choice>
+          <mc:Fallback>
+            <w:pict>
+              <v:group w14:anchorId="6783CE19" id="Groupe 17" o:spid="_x0000_s1026" style="position:absolute;margin-left:-10.85pt;margin-top:17.4pt;width:64.4pt;height:60.75pt;z-index:251660288" coordsize="8181,7716" o:gfxdata="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">
+                <v:shape id="Connecteur : en angle 6" o:spid="_x0000_s1027" type="#_x0000_t34" style="position:absolute;left:793;width:7388;height:6126;flip:x;visibility:visible;mso-wrap-style:square" o:connectortype="elbow" o:gfxdata="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" adj="25023" strokecolor="#ed7d31 [3205]" strokeweight="1pt">
+                  <v:stroke endarrow="block"/>
+                </v:shape>
+                <v:shape id="Accolade ouvrante 9" o:spid="_x0000_s1028" type="#_x0000_t87" style="position:absolute;top:2325;width:1428;height:5391;visibility:visible;mso-wrap-style:square;v-text-anchor:middle" o:gfxdata="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" adj="477,15035" strokecolor="#ed7d31 [3205]" strokeweight="1pt">
+                  <v:stroke joinstyle="miter"/>
+                </v:shape>
+              </v:group>
+            </w:pict>
+          </mc:Fallback>
+        </mc:AlternateContent>
+      </w:r>
+      <w:r>
         <w:t xml:space="preserve"> </w:t>
       </w:r>
     </w:p>
@@ -805,7 +1962,11 @@
             <w:tcW w:w="8216" w:type="dxa"/>
             <w:gridSpan w:val="2"/>
           </w:tcPr>
-          <w:p/>
+          <w:p>
+            <w:r>
+              <w:t>Récolte des données de la personne</w:t>
+            </w:r>
+          </w:p>
         </w:tc>
       </w:tr>
       <w:tr>
@@ -831,7 +1992,11 @@
           <w:tcPr>
             <w:tcW w:w="7800" w:type="dxa"/>
           </w:tcPr>
-          <w:p/>
+          <w:p>
+            <w:r>
+              <w:t>tracker physique de la personne, détection de l’emplacement</w:t>
+            </w:r>
+          </w:p>
         </w:tc>
       </w:tr>
       <w:tr>
@@ -857,7 +2022,11 @@
           <w:tcPr>
             <w:tcW w:w="7800" w:type="dxa"/>
           </w:tcPr>
-          <w:p/>
+          <w:p>
+            <w:r>
+              <w:t>tracker virtuels</w:t>
+            </w:r>
+          </w:p>
         </w:tc>
       </w:tr>
       <w:tr>
@@ -882,7 +2051,11 @@
             <w:tcW w:w="8216" w:type="dxa"/>
             <w:gridSpan w:val="2"/>
           </w:tcPr>
-          <w:p/>
+          <w:p>
+            <w:r>
+              <w:t>Ventes des données de la personne</w:t>
+            </w:r>
+          </w:p>
         </w:tc>
       </w:tr>
       <w:tr>
@@ -908,7 +2081,11 @@
           <w:tcPr>
             <w:tcW w:w="7800" w:type="dxa"/>
           </w:tcPr>
-          <w:p/>
+          <w:p>
+            <w:r>
+              <w:t>listing des informations de l’utilisateur</w:t>
+            </w:r>
+          </w:p>
         </w:tc>
       </w:tr>
       <w:tr>
@@ -934,7 +2111,11 @@
           <w:tcPr>
             <w:tcW w:w="7800" w:type="dxa"/>
           </w:tcPr>
-          <w:p/>
+          <w:p>
+            <w:r>
+              <w:t>organisation et trie des données</w:t>
+            </w:r>
+          </w:p>
         </w:tc>
       </w:tr>
       <w:tr>
@@ -959,7 +2140,11 @@
             <w:tcW w:w="8216" w:type="dxa"/>
             <w:gridSpan w:val="2"/>
           </w:tcPr>
-          <w:p/>
+          <w:p>
+            <w:r>
+              <w:t>revente</w:t>
+            </w:r>
+          </w:p>
         </w:tc>
       </w:tr>
       <w:tr>
@@ -985,7 +2170,11 @@
           <w:tcPr>
             <w:tcW w:w="7800" w:type="dxa"/>
           </w:tcPr>
-          <w:p/>
+          <w:p>
+            <w:r>
+              <w:t>Pub, codes promos, catalogues</w:t>
+            </w:r>
+          </w:p>
         </w:tc>
       </w:tr>
       <w:tr>
@@ -1011,7 +2200,11 @@
           <w:tcPr>
             <w:tcW w:w="7800" w:type="dxa"/>
           </w:tcPr>
-          <w:p/>
+          <w:p>
+            <w:r>
+              <w:t>e-mail</w:t>
+            </w:r>
+          </w:p>
         </w:tc>
       </w:tr>
       <w:tr>
@@ -1067,7 +2260,10 @@
           </w:tcPr>
           <w:p>
             <w:r>
-              <w:t>dirigent nos choix</w:t>
+              <w:t>influencent et manipulent</w:t>
+            </w:r>
+            <w:r>
+              <w:t xml:space="preserve"> nos choix</w:t>
             </w:r>
           </w:p>
         </w:tc>
@@ -1104,11 +2300,9 @@
             <w:r>
               <w:t xml:space="preserve">, banni par </w:t>
             </w:r>
-            <w:proofErr w:type="spellStart"/>
-            <w:r>
-              <w:t>amazon</w:t>
-            </w:r>
-            <w:proofErr w:type="spellEnd"/>
+            <w:r>
+              <w:t>Amazon</w:t>
+            </w:r>
             <w:r>
               <w:t xml:space="preserve"> pour avoir payé des milliers d’utilisateurs pour laisser de faux avis positifs.</w:t>
             </w:r>
@@ -1138,7 +2332,11 @@
           <w:tcPr>
             <w:tcW w:w="7800" w:type="dxa"/>
           </w:tcPr>
-          <w:p/>
+          <w:p>
+            <w:r>
+              <w:t>Pub liées à la récoltes des données présentes</w:t>
+            </w:r>
+          </w:p>
         </w:tc>
       </w:tr>
       <w:tr>
@@ -1163,7 +2361,11 @@
             <w:tcW w:w="8216" w:type="dxa"/>
             <w:gridSpan w:val="2"/>
           </w:tcPr>
-          <w:p/>
+          <w:p>
+            <w:r>
+              <w:t>≈</w:t>
+            </w:r>
+          </w:p>
         </w:tc>
       </w:tr>
       <w:tr>
@@ -1240,7 +2442,11 @@
             <w:tcW w:w="8216" w:type="dxa"/>
             <w:gridSpan w:val="2"/>
           </w:tcPr>
-          <w:p/>
+          <w:p>
+            <w:r>
+              <w:t>≈</w:t>
+            </w:r>
+          </w:p>
         </w:tc>
       </w:tr>
       <w:tr>
@@ -1343,7 +2549,11 @@
             <w:tcW w:w="8216" w:type="dxa"/>
             <w:gridSpan w:val="2"/>
           </w:tcPr>
-          <w:p/>
+          <w:p>
+            <w:r>
+              <w:t>réseaux sociaux</w:t>
+            </w:r>
+          </w:p>
         </w:tc>
       </w:tr>
       <w:tr>
@@ -1369,7 +2579,14 @@
           <w:tcPr>
             <w:tcW w:w="7800" w:type="dxa"/>
           </w:tcPr>
-          <w:p/>
+          <w:p>
+            <w:r>
+              <w:t xml:space="preserve">élections usa influencés par la Russie via </w:t>
+            </w:r>
+            <w:r>
+              <w:t>Facebook</w:t>
+            </w:r>
+          </w:p>
         </w:tc>
       </w:tr>
       <w:tr>
@@ -1395,7 +2612,11 @@
           <w:tcPr>
             <w:tcW w:w="7800" w:type="dxa"/>
           </w:tcPr>
-          <w:p/>
+          <w:p>
+            <w:r>
+              <w:t>fakes-news</w:t>
+            </w:r>
+          </w:p>
         </w:tc>
       </w:tr>
       <w:tr>
@@ -1420,7 +2641,11 @@
             <w:tcW w:w="8216" w:type="dxa"/>
             <w:gridSpan w:val="2"/>
           </w:tcPr>
-          <w:p/>
+          <w:p>
+            <w:r>
+              <w:t>sites internet, journaux</w:t>
+            </w:r>
+          </w:p>
         </w:tc>
       </w:tr>
       <w:tr>
@@ -1446,7 +2671,11 @@
           <w:tcPr>
             <w:tcW w:w="7800" w:type="dxa"/>
           </w:tcPr>
-          <w:p/>
+          <w:p>
+            <w:r>
+              <w:t>facilement créer un blog/site internet/Journal en ligne</w:t>
+            </w:r>
+          </w:p>
         </w:tc>
       </w:tr>
       <w:tr>
@@ -1497,7 +2726,14 @@
             <w:tcW w:w="8216" w:type="dxa"/>
             <w:gridSpan w:val="2"/>
           </w:tcPr>
-          <w:p/>
+          <w:p>
+            <w:r>
+              <w:t>Black-mail</w:t>
+            </w:r>
+            <w:r>
+              <w:t xml:space="preserve"> (cyberharcèlement)</w:t>
+            </w:r>
+          </w:p>
         </w:tc>
       </w:tr>
       <w:tr>
@@ -1523,7 +2759,11 @@
           <w:tcPr>
             <w:tcW w:w="7800" w:type="dxa"/>
           </w:tcPr>
-          <w:p/>
+          <w:p>
+            <w:r>
+              <w:t>récup de données sensibles d’un serveur</w:t>
+            </w:r>
+          </w:p>
         </w:tc>
       </w:tr>
       <w:tr>
@@ -1549,7 +2789,11 @@
           <w:tcPr>
             <w:tcW w:w="7800" w:type="dxa"/>
           </w:tcPr>
-          <w:p/>
+          <w:p>
+            <w:r>
+              <w:t>usage avec une intension massive.</w:t>
+            </w:r>
+          </w:p>
         </w:tc>
       </w:tr>
     </w:tbl>

</xml_diff>